<commit_message>
Update Primary Use Case Search.docx
</commit_message>
<xml_diff>
--- a/Requirements Engineering/Primary Use Case Search.docx
+++ b/Requirements Engineering/Primary Use Case Search.docx
@@ -115,7 +115,27 @@
           <w:lang w:val="en-US" w:eastAsia="de-DE"/>
           <w14:ligatures w14:val="none"/>
         </w:rPr>
-        <w:t xml:space="preserve">n a list of documents based on input from the </w:t>
+        <w:t>n a list of documents</w:t>
+      </w:r>
+      <w:r>
+        <w:rPr>
+          <w:rFonts w:ascii="Calibri" w:eastAsia="Times New Roman" w:hAnsi="Calibri" w:cs="Calibri"/>
+          <w:color w:val="000000"/>
+          <w:kern w:val="0"/>
+          <w:lang w:val="en-US" w:eastAsia="de-DE"/>
+          <w14:ligatures w14:val="none"/>
+        </w:rPr>
+        <w:t xml:space="preserve"> from the system</w:t>
+      </w:r>
+      <w:r>
+        <w:rPr>
+          <w:rFonts w:ascii="Calibri" w:eastAsia="Times New Roman" w:hAnsi="Calibri" w:cs="Calibri"/>
+          <w:color w:val="000000"/>
+          <w:kern w:val="0"/>
+          <w:lang w:val="en-US" w:eastAsia="de-DE"/>
+          <w14:ligatures w14:val="none"/>
+        </w:rPr>
+        <w:t xml:space="preserve"> based on input from the </w:t>
       </w:r>
       <w:proofErr w:type="gramStart"/>
       <w:r>
@@ -175,7 +195,37 @@
           <w:lang w:val="en-US" w:eastAsia="de-DE"/>
           <w14:ligatures w14:val="none"/>
         </w:rPr>
-        <w:t>User: either Owner or Authorized, System: the software that manages documents</w:t>
+        <w:t xml:space="preserve">User: either Owner or </w:t>
+      </w:r>
+      <w:r>
+        <w:rPr>
+          <w:rFonts w:ascii="Calibri" w:eastAsia="Times New Roman" w:hAnsi="Calibri" w:cs="Calibri"/>
+          <w:color w:val="000000"/>
+          <w:kern w:val="0"/>
+          <w:lang w:val="en-US" w:eastAsia="de-DE"/>
+          <w14:ligatures w14:val="none"/>
+        </w:rPr>
+        <w:t>External User</w:t>
+      </w:r>
+      <w:r>
+        <w:rPr>
+          <w:rFonts w:ascii="Calibri" w:eastAsia="Times New Roman" w:hAnsi="Calibri" w:cs="Calibri"/>
+          <w:color w:val="000000"/>
+          <w:kern w:val="0"/>
+          <w:lang w:val="en-US" w:eastAsia="de-DE"/>
+          <w14:ligatures w14:val="none"/>
+        </w:rPr>
+        <w:t xml:space="preserve">, System: the </w:t>
+      </w:r>
+      <w:r>
+        <w:rPr>
+          <w:rFonts w:ascii="Calibri" w:eastAsia="Times New Roman" w:hAnsi="Calibri" w:cs="Calibri"/>
+          <w:color w:val="000000"/>
+          <w:kern w:val="0"/>
+          <w:lang w:val="en-US" w:eastAsia="de-DE"/>
+          <w14:ligatures w14:val="none"/>
+        </w:rPr>
+        <w:t>document management system</w:t>
       </w:r>
     </w:p>
     <w:p>
@@ -223,7 +273,27 @@
           <w:lang w:val="en-US" w:eastAsia="de-DE"/>
           <w14:ligatures w14:val="none"/>
         </w:rPr>
-        <w:t xml:space="preserve">The owner is </w:t>
+        <w:t xml:space="preserve">The </w:t>
+      </w:r>
+      <w:r>
+        <w:rPr>
+          <w:rFonts w:ascii="Calibri" w:eastAsia="Times New Roman" w:hAnsi="Calibri" w:cs="Calibri"/>
+          <w:color w:val="000000"/>
+          <w:kern w:val="0"/>
+          <w:lang w:val="en-US" w:eastAsia="de-DE"/>
+          <w14:ligatures w14:val="none"/>
+        </w:rPr>
+        <w:t>user</w:t>
+      </w:r>
+      <w:r>
+        <w:rPr>
+          <w:rFonts w:ascii="Calibri" w:eastAsia="Times New Roman" w:hAnsi="Calibri" w:cs="Calibri"/>
+          <w:color w:val="000000"/>
+          <w:kern w:val="0"/>
+          <w:lang w:val="en-US" w:eastAsia="de-DE"/>
+          <w14:ligatures w14:val="none"/>
+        </w:rPr>
+        <w:t xml:space="preserve"> is </w:t>
       </w:r>
       <w:proofErr w:type="gramStart"/>
       <w:r>
@@ -247,6 +317,16 @@
         </w:rPr>
         <w:t xml:space="preserve"> and documents are uploaded</w:t>
       </w:r>
+      <w:r>
+        <w:rPr>
+          <w:rFonts w:ascii="Calibri" w:eastAsia="Times New Roman" w:hAnsi="Calibri" w:cs="Calibri"/>
+          <w:color w:val="000000"/>
+          <w:kern w:val="0"/>
+          <w:lang w:val="en-US" w:eastAsia="de-DE"/>
+          <w14:ligatures w14:val="none"/>
+        </w:rPr>
+        <w:t xml:space="preserve"> to be viewed</w:t>
+      </w:r>
     </w:p>
     <w:p>
       <w:pPr>
@@ -293,7 +373,37 @@
           <w:lang w:val="en-US" w:eastAsia="de-DE"/>
           <w14:ligatures w14:val="none"/>
         </w:rPr>
-        <w:t xml:space="preserve">All documents related to the users input show </w:t>
+        <w:t>All documents</w:t>
+      </w:r>
+      <w:r>
+        <w:rPr>
+          <w:rFonts w:ascii="Calibri" w:eastAsia="Times New Roman" w:hAnsi="Calibri" w:cs="Calibri"/>
+          <w:color w:val="000000"/>
+          <w:kern w:val="0"/>
+          <w:lang w:val="en-US" w:eastAsia="de-DE"/>
+          <w14:ligatures w14:val="none"/>
+        </w:rPr>
+        <w:t xml:space="preserve"> in the system that are</w:t>
+      </w:r>
+      <w:r>
+        <w:rPr>
+          <w:rFonts w:ascii="Calibri" w:eastAsia="Times New Roman" w:hAnsi="Calibri" w:cs="Calibri"/>
+          <w:color w:val="000000"/>
+          <w:kern w:val="0"/>
+          <w:lang w:val="en-US" w:eastAsia="de-DE"/>
+          <w14:ligatures w14:val="none"/>
+        </w:rPr>
+        <w:t xml:space="preserve"> related to the users input show up</w:t>
+      </w:r>
+      <w:r>
+        <w:rPr>
+          <w:rFonts w:ascii="Calibri" w:eastAsia="Times New Roman" w:hAnsi="Calibri" w:cs="Calibri"/>
+          <w:color w:val="000000"/>
+          <w:kern w:val="0"/>
+          <w:lang w:val="en-US" w:eastAsia="de-DE"/>
+          <w14:ligatures w14:val="none"/>
+        </w:rPr>
+        <w:t xml:space="preserve"> as a </w:t>
       </w:r>
       <w:proofErr w:type="gramStart"/>
       <w:r>
@@ -304,7 +414,7 @@
           <w:lang w:val="en-US" w:eastAsia="de-DE"/>
           <w14:ligatures w14:val="none"/>
         </w:rPr>
-        <w:t>up</w:t>
+        <w:t>list</w:t>
       </w:r>
       <w:proofErr w:type="gramEnd"/>
     </w:p>
@@ -383,6 +493,40 @@
         <w:spacing w:after="0" w:line="240" w:lineRule="auto"/>
         <w:rPr>
           <w:rFonts w:ascii="Calibri" w:eastAsia="Times New Roman" w:hAnsi="Calibri" w:cs="Calibri"/>
+          <w:color w:val="000000"/>
+          <w:kern w:val="0"/>
+          <w:lang w:val="en-US" w:eastAsia="de-DE"/>
+          <w14:ligatures w14:val="none"/>
+        </w:rPr>
+      </w:pPr>
+      <w:r>
+        <w:rPr>
+          <w:rFonts w:ascii="Calibri" w:eastAsia="Times New Roman" w:hAnsi="Calibri" w:cs="Calibri"/>
+          <w:color w:val="000000"/>
+          <w:kern w:val="0"/>
+          <w:lang w:val="en-US" w:eastAsia="de-DE"/>
+          <w14:ligatures w14:val="none"/>
+        </w:rPr>
+        <w:t xml:space="preserve">Input from the previous search is not </w:t>
+      </w:r>
+      <w:proofErr w:type="gramStart"/>
+      <w:r>
+        <w:rPr>
+          <w:rFonts w:ascii="Calibri" w:eastAsia="Times New Roman" w:hAnsi="Calibri" w:cs="Calibri"/>
+          <w:color w:val="000000"/>
+          <w:kern w:val="0"/>
+          <w:lang w:val="en-US" w:eastAsia="de-DE"/>
+          <w14:ligatures w14:val="none"/>
+        </w:rPr>
+        <w:t>saved</w:t>
+      </w:r>
+      <w:proofErr w:type="gramEnd"/>
+    </w:p>
+    <w:p>
+      <w:pPr>
+        <w:spacing w:after="0" w:line="240" w:lineRule="auto"/>
+        <w:rPr>
+          <w:rFonts w:ascii="Calibri" w:eastAsia="Times New Roman" w:hAnsi="Calibri" w:cs="Calibri"/>
           <w:b/>
           <w:bCs/>
           <w:color w:val="000000"/>
@@ -423,7 +567,27 @@
           <w:lang w:val="en-US" w:eastAsia="de-DE"/>
           <w14:ligatures w14:val="none"/>
         </w:rPr>
-        <w:t xml:space="preserve">User selects search from a </w:t>
+        <w:t>User</w:t>
+      </w:r>
+      <w:r>
+        <w:rPr>
+          <w:rFonts w:ascii="Calibri" w:eastAsia="Times New Roman" w:hAnsi="Calibri" w:cs="Calibri"/>
+          <w:color w:val="000000"/>
+          <w:kern w:val="0"/>
+          <w:lang w:val="en-US" w:eastAsia="de-DE"/>
+          <w14:ligatures w14:val="none"/>
+        </w:rPr>
+        <w:t xml:space="preserve"> wants to search for documents /</w:t>
+      </w:r>
+      <w:r>
+        <w:rPr>
+          <w:rFonts w:ascii="Calibri" w:eastAsia="Times New Roman" w:hAnsi="Calibri" w:cs="Calibri"/>
+          <w:color w:val="000000"/>
+          <w:kern w:val="0"/>
+          <w:lang w:val="en-US" w:eastAsia="de-DE"/>
+          <w14:ligatures w14:val="none"/>
+        </w:rPr>
+        <w:t xml:space="preserve"> selects search from a </w:t>
       </w:r>
       <w:proofErr w:type="gramStart"/>
       <w:r>
@@ -485,49 +649,119 @@
         </w:rPr>
         <w:t xml:space="preserve">1. The user selects search </w:t>
       </w:r>
-    </w:p>
-    <w:p>
-      <w:pPr>
-        <w:spacing w:after="0" w:line="240" w:lineRule="auto"/>
-        <w:rPr>
-          <w:rFonts w:ascii="Calibri" w:eastAsia="Times New Roman" w:hAnsi="Calibri" w:cs="Calibri"/>
-          <w:color w:val="000000"/>
-          <w:kern w:val="0"/>
-          <w:lang w:val="en-US" w:eastAsia="de-DE"/>
-          <w14:ligatures w14:val="none"/>
-        </w:rPr>
-      </w:pPr>
-      <w:r>
-        <w:rPr>
-          <w:rFonts w:ascii="Calibri" w:eastAsia="Times New Roman" w:hAnsi="Calibri" w:cs="Calibri"/>
-          <w:color w:val="000000"/>
-          <w:kern w:val="0"/>
-          <w:lang w:val="en-US" w:eastAsia="de-DE"/>
-          <w14:ligatures w14:val="none"/>
-        </w:rPr>
-        <w:t xml:space="preserve">2. The user gives input </w:t>
-      </w:r>
-    </w:p>
-    <w:p>
-      <w:pPr>
-        <w:spacing w:after="0" w:line="240" w:lineRule="auto"/>
-        <w:rPr>
-          <w:rFonts w:ascii="Calibri" w:eastAsia="Times New Roman" w:hAnsi="Calibri" w:cs="Calibri"/>
-          <w:color w:val="000000"/>
-          <w:kern w:val="0"/>
-          <w:lang w:val="en-US" w:eastAsia="de-DE"/>
-          <w14:ligatures w14:val="none"/>
-        </w:rPr>
-      </w:pPr>
-      <w:r>
-        <w:rPr>
-          <w:rFonts w:ascii="Calibri" w:eastAsia="Times New Roman" w:hAnsi="Calibri" w:cs="Calibri"/>
-          <w:color w:val="000000"/>
-          <w:kern w:val="0"/>
-          <w:lang w:val="en-US" w:eastAsia="de-DE"/>
-          <w14:ligatures w14:val="none"/>
-        </w:rPr>
-        <w:t>3. The system returns a list of documents related to the input</w:t>
+      <w:r>
+        <w:rPr>
+          <w:rFonts w:ascii="Calibri" w:eastAsia="Times New Roman" w:hAnsi="Calibri" w:cs="Calibri"/>
+          <w:color w:val="000000"/>
+          <w:kern w:val="0"/>
+          <w:lang w:val="en-US" w:eastAsia="de-DE"/>
+          <w14:ligatures w14:val="none"/>
+        </w:rPr>
+        <w:t>from a menu</w:t>
+      </w:r>
+    </w:p>
+    <w:p>
+      <w:pPr>
+        <w:spacing w:after="0" w:line="240" w:lineRule="auto"/>
+        <w:rPr>
+          <w:rFonts w:ascii="Calibri" w:eastAsia="Times New Roman" w:hAnsi="Calibri" w:cs="Calibri"/>
+          <w:color w:val="000000"/>
+          <w:kern w:val="0"/>
+          <w:lang w:val="en-US" w:eastAsia="de-DE"/>
+          <w14:ligatures w14:val="none"/>
+        </w:rPr>
+      </w:pPr>
+      <w:r>
+        <w:rPr>
+          <w:rFonts w:ascii="Calibri" w:eastAsia="Times New Roman" w:hAnsi="Calibri" w:cs="Calibri"/>
+          <w:color w:val="000000"/>
+          <w:kern w:val="0"/>
+          <w:lang w:val="en-US" w:eastAsia="de-DE"/>
+          <w14:ligatures w14:val="none"/>
+        </w:rPr>
+        <w:t xml:space="preserve">2. The user </w:t>
+      </w:r>
+      <w:r>
+        <w:rPr>
+          <w:rFonts w:ascii="Calibri" w:eastAsia="Times New Roman" w:hAnsi="Calibri" w:cs="Calibri"/>
+          <w:color w:val="000000"/>
+          <w:kern w:val="0"/>
+          <w:lang w:val="en-US" w:eastAsia="de-DE"/>
+          <w14:ligatures w14:val="none"/>
+        </w:rPr>
+        <w:t xml:space="preserve">enters </w:t>
+      </w:r>
+      <w:r>
+        <w:rPr>
+          <w:rFonts w:ascii="Calibri" w:eastAsia="Times New Roman" w:hAnsi="Calibri" w:cs="Calibri"/>
+          <w:color w:val="000000"/>
+          <w:kern w:val="0"/>
+          <w:lang w:val="en-US" w:eastAsia="de-DE"/>
+          <w14:ligatures w14:val="none"/>
+        </w:rPr>
+        <w:t xml:space="preserve">input </w:t>
+      </w:r>
+      <w:r>
+        <w:rPr>
+          <w:rFonts w:ascii="Calibri" w:eastAsia="Times New Roman" w:hAnsi="Calibri" w:cs="Calibri"/>
+          <w:color w:val="000000"/>
+          <w:kern w:val="0"/>
+          <w:lang w:val="en-US" w:eastAsia="de-DE"/>
+          <w14:ligatures w14:val="none"/>
+        </w:rPr>
+        <w:t>to find specific documents</w:t>
+      </w:r>
+    </w:p>
+    <w:p>
+      <w:pPr>
+        <w:spacing w:after="0" w:line="240" w:lineRule="auto"/>
+        <w:rPr>
+          <w:rFonts w:ascii="Calibri" w:eastAsia="Times New Roman" w:hAnsi="Calibri" w:cs="Calibri"/>
+          <w:color w:val="000000"/>
+          <w:kern w:val="0"/>
+          <w:lang w:val="en-US" w:eastAsia="de-DE"/>
+          <w14:ligatures w14:val="none"/>
+        </w:rPr>
+      </w:pPr>
+      <w:r>
+        <w:rPr>
+          <w:rFonts w:ascii="Calibri" w:eastAsia="Times New Roman" w:hAnsi="Calibri" w:cs="Calibri"/>
+          <w:color w:val="000000"/>
+          <w:kern w:val="0"/>
+          <w:lang w:val="en-US" w:eastAsia="de-DE"/>
+          <w14:ligatures w14:val="none"/>
+        </w:rPr>
+        <w:t xml:space="preserve">3. The system returns a list of documents related to the </w:t>
+      </w:r>
+      <w:r>
+        <w:rPr>
+          <w:rFonts w:ascii="Calibri" w:eastAsia="Times New Roman" w:hAnsi="Calibri" w:cs="Calibri"/>
+          <w:color w:val="000000"/>
+          <w:kern w:val="0"/>
+          <w:lang w:val="en-US" w:eastAsia="de-DE"/>
+          <w14:ligatures w14:val="none"/>
+        </w:rPr>
+        <w:t>user’s</w:t>
+      </w:r>
+      <w:r>
+        <w:rPr>
+          <w:rFonts w:ascii="Calibri" w:eastAsia="Times New Roman" w:hAnsi="Calibri" w:cs="Calibri"/>
+          <w:color w:val="000000"/>
+          <w:kern w:val="0"/>
+          <w:lang w:val="en-US" w:eastAsia="de-DE"/>
+          <w14:ligatures w14:val="none"/>
+        </w:rPr>
+        <w:t xml:space="preserve"> </w:t>
+      </w:r>
+      <w:r>
+        <w:rPr>
+          <w:rFonts w:ascii="Calibri" w:eastAsia="Times New Roman" w:hAnsi="Calibri" w:cs="Calibri"/>
+          <w:color w:val="000000"/>
+          <w:kern w:val="0"/>
+          <w:lang w:val="en-US" w:eastAsia="de-DE"/>
+          <w14:ligatures w14:val="none"/>
+        </w:rPr>
+        <w:t>input</w:t>
       </w:r>
     </w:p>
     <w:p>
@@ -583,6 +817,28 @@
         <w:spacing w:after="0" w:line="240" w:lineRule="auto"/>
         <w:rPr>
           <w:rFonts w:ascii="Calibri" w:eastAsia="Times New Roman" w:hAnsi="Calibri" w:cs="Calibri"/>
+          <w:color w:val="000000"/>
+          <w:kern w:val="0"/>
+          <w:lang w:val="en-US" w:eastAsia="de-DE"/>
+          <w14:ligatures w14:val="none"/>
+        </w:rPr>
+      </w:pPr>
+      <w:r>
+        <w:rPr>
+          <w:rFonts w:ascii="Calibri" w:eastAsia="Times New Roman" w:hAnsi="Calibri" w:cs="Calibri"/>
+          <w:color w:val="000000"/>
+          <w:kern w:val="0"/>
+          <w:lang w:val="en-US" w:eastAsia="de-DE"/>
+          <w14:ligatures w14:val="none"/>
+        </w:rPr>
+        <w:t>3b. The system is not able to execute the search (return to step 2)</w:t>
+      </w:r>
+    </w:p>
+    <w:p>
+      <w:pPr>
+        <w:spacing w:after="0" w:line="240" w:lineRule="auto"/>
+        <w:rPr>
+          <w:rFonts w:ascii="Calibri" w:eastAsia="Times New Roman" w:hAnsi="Calibri" w:cs="Calibri"/>
           <w:b/>
           <w:bCs/>
           <w:color w:val="000000"/>
@@ -661,6 +917,61 @@
           <w14:ligatures w14:val="none"/>
         </w:rPr>
         <w:t>second</w:t>
+      </w:r>
+      <w:proofErr w:type="gramEnd"/>
+    </w:p>
+    <w:p>
+      <w:pPr>
+        <w:rPr>
+          <w:lang w:val="en-US"/>
+        </w:rPr>
+      </w:pPr>
+      <w:r>
+        <w:rPr>
+          <w:lang w:val="en-US"/>
+        </w:rPr>
+        <w:t xml:space="preserve">The systems search algorithm need to be </w:t>
+      </w:r>
+      <w:proofErr w:type="gramStart"/>
+      <w:r>
+        <w:rPr>
+          <w:lang w:val="en-US"/>
+        </w:rPr>
+        <w:t>efficient</w:t>
+      </w:r>
+      <w:proofErr w:type="gramEnd"/>
+    </w:p>
+    <w:p>
+      <w:pPr>
+        <w:spacing w:after="0" w:line="240" w:lineRule="auto"/>
+        <w:rPr>
+          <w:rFonts w:ascii="Calibri" w:eastAsia="Times New Roman" w:hAnsi="Calibri" w:cs="Calibri"/>
+          <w:color w:val="000000"/>
+          <w:kern w:val="0"/>
+          <w:lang w:val="en-US" w:eastAsia="de-DE"/>
+          <w14:ligatures w14:val="none"/>
+        </w:rPr>
+      </w:pPr>
+      <w:r>
+        <w:rPr>
+          <w:rFonts w:ascii="Calibri" w:eastAsia="Times New Roman" w:hAnsi="Calibri" w:cs="Calibri"/>
+          <w:color w:val="000000"/>
+          <w:kern w:val="0"/>
+          <w:lang w:val="en-US" w:eastAsia="de-DE"/>
+          <w14:ligatures w14:val="none"/>
+        </w:rPr>
+        <w:t xml:space="preserve">The interface of the system needs to be user </w:t>
+      </w:r>
+      <w:proofErr w:type="gramStart"/>
+      <w:r>
+        <w:rPr>
+          <w:rFonts w:ascii="Calibri" w:eastAsia="Times New Roman" w:hAnsi="Calibri" w:cs="Calibri"/>
+          <w:color w:val="000000"/>
+          <w:kern w:val="0"/>
+          <w:lang w:val="en-US" w:eastAsia="de-DE"/>
+          <w14:ligatures w14:val="none"/>
+        </w:rPr>
+        <w:t>friendly</w:t>
       </w:r>
       <w:proofErr w:type="gramEnd"/>
     </w:p>

</xml_diff>